<commit_message>
Instalador + serial del EA. Modificación final sobre el CPF 4
</commit_message>
<xml_diff>
--- a/Conceptos Avanzados Ingenieria Software/TSP/Ciclo I/SRS/EF-4 Agregar etiqueta numero de cambio.docx
+++ b/Conceptos Avanzados Ingenieria Software/TSP/Ciclo I/SRS/EF-4 Agregar etiqueta numero de cambio.docx
@@ -903,7 +903,6 @@
                 <w:szCs w:val="20"/>
               </w:rPr>
             </w:pPr>
-            <w:proofErr w:type="spellStart"/>
             <w:r>
               <w:rPr>
                 <w:sz w:val="20"/>
@@ -911,7 +910,6 @@
               </w:rPr>
               <w:t>Usuario</w:t>
             </w:r>
-            <w:proofErr w:type="spellEnd"/>
           </w:p>
         </w:tc>
         <w:tc>
@@ -1036,7 +1034,6 @@
                 <w:szCs w:val="20"/>
               </w:rPr>
             </w:pPr>
-            <w:proofErr w:type="spellStart"/>
             <w:r>
               <w:rPr>
                 <w:sz w:val="20"/>
@@ -1044,7 +1041,6 @@
               </w:rPr>
               <w:t>Sistema</w:t>
             </w:r>
-            <w:proofErr w:type="spellEnd"/>
           </w:p>
         </w:tc>
         <w:tc>
@@ -1367,7 +1363,6 @@
                 <w:szCs w:val="20"/>
               </w:rPr>
             </w:pPr>
-            <w:proofErr w:type="spellStart"/>
             <w:r>
               <w:rPr>
                 <w:sz w:val="20"/>
@@ -1375,7 +1370,6 @@
               </w:rPr>
               <w:t>Usuario</w:t>
             </w:r>
-            <w:proofErr w:type="spellEnd"/>
           </w:p>
         </w:tc>
         <w:tc>
@@ -1574,8 +1568,6 @@
             </w:r>
           </w:p>
         </w:tc>
-        <w:bookmarkStart w:id="0" w:name="_GoBack"/>
-        <w:bookmarkEnd w:id="0"/>
       </w:tr>
       <w:tr>
         <w:trPr>
@@ -1708,7 +1700,6 @@
                 <w:szCs w:val="20"/>
               </w:rPr>
             </w:pPr>
-            <w:proofErr w:type="spellStart"/>
             <w:r>
               <w:rPr>
                 <w:sz w:val="20"/>
@@ -1716,7 +1707,6 @@
               </w:rPr>
               <w:t>Sistema</w:t>
             </w:r>
-            <w:proofErr w:type="spellEnd"/>
           </w:p>
         </w:tc>
         <w:tc>
@@ -1844,7 +1834,6 @@
                 <w:szCs w:val="20"/>
               </w:rPr>
             </w:pPr>
-            <w:proofErr w:type="spellStart"/>
             <w:r>
               <w:rPr>
                 <w:sz w:val="20"/>
@@ -1852,7 +1841,6 @@
               </w:rPr>
               <w:t>Sistema</w:t>
             </w:r>
-            <w:proofErr w:type="spellEnd"/>
           </w:p>
         </w:tc>
         <w:tc>
@@ -1953,7 +1941,6 @@
                 <w:szCs w:val="20"/>
               </w:rPr>
             </w:pPr>
-            <w:proofErr w:type="spellStart"/>
             <w:r>
               <w:rPr>
                 <w:sz w:val="20"/>
@@ -1961,7 +1948,6 @@
               </w:rPr>
               <w:t>Sistema</w:t>
             </w:r>
-            <w:proofErr w:type="spellEnd"/>
           </w:p>
         </w:tc>
         <w:tc>
@@ -2016,18 +2002,8 @@
                 <w:szCs w:val="20"/>
                 <w:lang w:val="es-CO"/>
               </w:rPr>
-              <w:t xml:space="preserve">El sistema agrega etiqueta de la línea borrada con el </w:t>
-            </w:r>
-            <w:proofErr w:type="spellStart"/>
-            <w:r>
-              <w:rPr>
-                <w:sz w:val="20"/>
-                <w:szCs w:val="20"/>
-                <w:lang w:val="es-CO"/>
-              </w:rPr>
-              <w:t>núme</w:t>
-            </w:r>
-            <w:proofErr w:type="spellEnd"/>
+              <w:t>El sistema agrega etiqueta de la línea borrada con el núme</w:t>
+            </w:r>
             <w:r>
               <w:rPr>
                 <w:sz w:val="20"/>
@@ -2091,7 +2067,6 @@
                 <w:lang w:val="es-CO"/>
               </w:rPr>
             </w:pPr>
-            <w:proofErr w:type="spellStart"/>
             <w:r>
               <w:rPr>
                 <w:b/>
@@ -2101,7 +2076,6 @@
               </w:rPr>
               <w:t>Exception</w:t>
             </w:r>
-            <w:proofErr w:type="spellEnd"/>
             <w:r>
               <w:rPr>
                 <w:b/>
@@ -2132,6 +2106,16 @@
                 <w:lang w:val="es-CO"/>
               </w:rPr>
             </w:pPr>
+            <w:r>
+              <w:rPr>
+                <w:sz w:val="20"/>
+                <w:szCs w:val="20"/>
+                <w:lang w:val="es-CO"/>
+              </w:rPr>
+              <w:t>Extiende del CPF1</w:t>
+            </w:r>
+            <w:bookmarkStart w:id="0" w:name="_GoBack"/>
+            <w:bookmarkEnd w:id="0"/>
           </w:p>
         </w:tc>
       </w:tr>

</xml_diff>